<commit_message>
udpate name to node name
</commit_message>
<xml_diff>
--- a/d3Tree.docx
+++ b/d3Tree.docx
@@ -199,21 +199,7 @@
           <w:sz w:val="18"/>
           <w:szCs w:val="18"/>
         </w:rPr>
-        <w:t>“</w:t>
-      </w:r>
-      <w:r>
-        <w:rPr>
-          <w:sz w:val="18"/>
-          <w:szCs w:val="18"/>
-        </w:rPr>
-        <w:t>Anna</w:t>
-      </w:r>
-      <w:r>
-        <w:rPr>
-          <w:sz w:val="18"/>
-          <w:szCs w:val="18"/>
-        </w:rPr>
-        <w:t>”, “Sally”</w:t>
+        <w:t>“Anna”, “Sally”</w:t>
       </w:r>
     </w:p>
     <w:p>
@@ -275,15 +261,31 @@
         </w:rPr>
         <w:t>“</w:t>
       </w:r>
+      <w:proofErr w:type="spellStart"/>
       <w:proofErr w:type="gramStart"/>
       <w:r>
         <w:rPr>
           <w:sz w:val="18"/>
           <w:szCs w:val="18"/>
         </w:rPr>
+        <w:t>node</w:t>
+      </w:r>
+      <w:proofErr w:type="gramEnd"/>
+      <w:r>
+        <w:rPr>
+          <w:sz w:val="18"/>
+          <w:szCs w:val="18"/>
+        </w:rPr>
+        <w:t>_</w:t>
+      </w:r>
+      <w:r>
+        <w:rPr>
+          <w:sz w:val="18"/>
+          <w:szCs w:val="18"/>
+        </w:rPr>
         <w:t>name</w:t>
       </w:r>
-      <w:proofErr w:type="gramEnd"/>
+      <w:proofErr w:type="spellEnd"/>
       <w:r>
         <w:rPr>
           <w:sz w:val="18"/>
@@ -365,15 +367,31 @@
         </w:rPr>
         <w:t>“</w:t>
       </w:r>
+      <w:proofErr w:type="spellStart"/>
       <w:proofErr w:type="gramStart"/>
       <w:r>
         <w:rPr>
           <w:sz w:val="18"/>
           <w:szCs w:val="18"/>
         </w:rPr>
+        <w:t>node</w:t>
+      </w:r>
+      <w:proofErr w:type="gramEnd"/>
+      <w:r>
+        <w:rPr>
+          <w:sz w:val="18"/>
+          <w:szCs w:val="18"/>
+        </w:rPr>
+        <w:t>_</w:t>
+      </w:r>
+      <w:r>
+        <w:rPr>
+          <w:sz w:val="18"/>
+          <w:szCs w:val="18"/>
+        </w:rPr>
         <w:t>name</w:t>
       </w:r>
-      <w:proofErr w:type="gramEnd"/>
+      <w:proofErr w:type="spellEnd"/>
       <w:r>
         <w:rPr>
           <w:sz w:val="18"/>
@@ -479,36 +497,40 @@
         </w:rPr>
         <w:t>“</w:t>
       </w:r>
+      <w:proofErr w:type="spellStart"/>
       <w:proofErr w:type="gramStart"/>
       <w:r>
         <w:rPr>
           <w:sz w:val="18"/>
           <w:szCs w:val="18"/>
         </w:rPr>
+        <w:t>node</w:t>
+      </w:r>
+      <w:proofErr w:type="gramEnd"/>
+      <w:r>
+        <w:rPr>
+          <w:sz w:val="18"/>
+          <w:szCs w:val="18"/>
+        </w:rPr>
+        <w:t>_</w:t>
+      </w:r>
+      <w:r>
+        <w:rPr>
+          <w:sz w:val="18"/>
+          <w:szCs w:val="18"/>
+        </w:rPr>
         <w:t>name</w:t>
       </w:r>
-      <w:proofErr w:type="gramEnd"/>
-      <w:r>
-        <w:rPr>
-          <w:sz w:val="18"/>
-          <w:szCs w:val="18"/>
-        </w:rPr>
-        <w:t>”: ”</w:t>
-      </w:r>
-      <w:r>
-        <w:rPr>
-          <w:sz w:val="18"/>
-          <w:szCs w:val="18"/>
-        </w:rPr>
-        <w:t>Anna</w:t>
-      </w:r>
-      <w:r>
-        <w:rPr>
-          <w:sz w:val="18"/>
-          <w:szCs w:val="18"/>
-        </w:rPr>
-        <w:t xml:space="preserve">”, </w:t>
-      </w:r>
+      <w:proofErr w:type="spellEnd"/>
+      <w:r>
+        <w:rPr>
+          <w:sz w:val="18"/>
+          <w:szCs w:val="18"/>
+        </w:rPr>
+        <w:t xml:space="preserve">”: ”Anna”, </w:t>
+      </w:r>
+      <w:bookmarkStart w:id="0" w:name="_GoBack"/>
+      <w:bookmarkEnd w:id="0"/>
     </w:p>
     <w:p>
       <w:pPr>
@@ -619,8 +641,6 @@
           <w:rFonts w:eastAsia="Times New Roman"/>
         </w:rPr>
       </w:pPr>
-      <w:bookmarkStart w:id="0" w:name="_GoBack"/>
-      <w:bookmarkEnd w:id="0"/>
       <w:r>
         <w:rPr>
           <w:rFonts w:eastAsia="Times New Roman"/>
@@ -696,6 +716,12 @@
                 <w:rFonts w:eastAsia="Times New Roman"/>
               </w:rPr>
             </w:pPr>
+            <w:r>
+              <w:rPr>
+                <w:rFonts w:eastAsia="Times New Roman"/>
+              </w:rPr>
+              <w:t>Nodes.csv</w:t>
+            </w:r>
           </w:p>
         </w:tc>
         <w:tc>
@@ -709,6 +735,12 @@
                 <w:rFonts w:eastAsia="Times New Roman"/>
               </w:rPr>
             </w:pPr>
+            <w:r>
+              <w:rPr>
+                <w:rFonts w:eastAsia="Times New Roman"/>
+              </w:rPr>
+              <w:t>Nodes2.json</w:t>
+            </w:r>
           </w:p>
         </w:tc>
       </w:tr>
@@ -3117,7 +3149,7 @@
   <a:extraClrSchemeLst/>
   <a:extLst>
     <a:ext uri="{05A4C25C-085E-4340-85A3-A5531E510DB2}">
-      <thm15:themeFamily xmlns="" xmlns:thm15="http://schemas.microsoft.com/office/thememl/2012/main" name="Office Theme" id="{62F939B6-93AF-4DB8-9C6B-D6C7DFDC589F}" vid="{4A3C46E8-61CC-4603-A589-7422A47A8E4A}"/>
+      <thm15:themeFamily xmlns:thm15="http://schemas.microsoft.com/office/thememl/2012/main" xmlns="" name="Office Theme" id="{62F939B6-93AF-4DB8-9C6B-D6C7DFDC589F}" vid="{4A3C46E8-61CC-4603-A589-7422A47A8E4A}"/>
     </a:ext>
   </a:extLst>
 </a:theme>
@@ -3128,7 +3160,7 @@
 </file>
 
 <file path=customXml/itemProps1.xml><?xml version="1.0" encoding="utf-8"?>
-<ds:datastoreItem xmlns:ds="http://schemas.openxmlformats.org/officeDocument/2006/customXml" ds:itemID="{AA1A2CB2-0D57-8F4D-9E22-84FA58616433}">
+<ds:datastoreItem xmlns:ds="http://schemas.openxmlformats.org/officeDocument/2006/customXml" ds:itemID="{780547F0-52C2-CF43-9C23-0D8CBC8BF206}">
   <ds:schemaRefs>
     <ds:schemaRef ds:uri="http://schemas.openxmlformats.org/officeDocument/2006/bibliography"/>
   </ds:schemaRefs>

</xml_diff>